<commit_message>
Finished DT KNN SVC Report
</commit_message>
<xml_diff>
--- a/abastola3-analysis.docx
+++ b/abastola3-analysis.docx
@@ -169,7 +169,23 @@
           <w:sz w:val="22"/>
           <w:szCs w:val="22"/>
         </w:rPr>
-        <w:t xml:space="preserve"> data exploration. We will now use </w:t>
+        <w:t xml:space="preserve"> </w:t>
+      </w:r>
+      <w:r>
+        <w:rPr>
+          <w:rFonts w:ascii="Times New Roman" w:hAnsi="Times New Roman" w:cs="Times New Roman"/>
+          <w:sz w:val="22"/>
+          <w:szCs w:val="22"/>
+        </w:rPr>
+        <w:t>model</w:t>
+      </w:r>
+      <w:r>
+        <w:rPr>
+          <w:rFonts w:ascii="Times New Roman" w:hAnsi="Times New Roman" w:cs="Times New Roman"/>
+          <w:sz w:val="22"/>
+          <w:szCs w:val="22"/>
+        </w:rPr>
+        <w:t xml:space="preserve"> exploration. We will now use </w:t>
       </w:r>
       <w:proofErr w:type="spellStart"/>
       <w:r>
@@ -358,6 +374,375 @@
         </w:rPr>
         <w:t xml:space="preserve">variance by removing some features (making our tree less complex) or by using performing ensemble learning like boosting. </w:t>
       </w:r>
+    </w:p>
+    <w:p>
+      <w:pPr>
+        <w:autoSpaceDE w:val="0"/>
+        <w:autoSpaceDN w:val="0"/>
+        <w:adjustRightInd w:val="0"/>
+        <w:ind w:right="-720"/>
+        <w:rPr>
+          <w:rFonts w:ascii="Times New Roman" w:hAnsi="Times New Roman" w:cs="Times New Roman"/>
+          <w:sz w:val="22"/>
+          <w:szCs w:val="22"/>
+        </w:rPr>
+      </w:pPr>
+    </w:p>
+    <w:p>
+      <w:pPr>
+        <w:autoSpaceDE w:val="0"/>
+        <w:autoSpaceDN w:val="0"/>
+        <w:adjustRightInd w:val="0"/>
+        <w:ind w:right="-720"/>
+        <w:rPr>
+          <w:rFonts w:ascii="Times New Roman" w:hAnsi="Times New Roman" w:cs="Times New Roman"/>
+          <w:sz w:val="22"/>
+          <w:szCs w:val="22"/>
+        </w:rPr>
+      </w:pPr>
+      <w:r>
+        <w:rPr>
+          <w:rFonts w:ascii="Times New Roman" w:hAnsi="Times New Roman" w:cs="Times New Roman"/>
+          <w:sz w:val="22"/>
+          <w:szCs w:val="22"/>
+        </w:rPr>
+        <w:t>Support Vector Machine</w:t>
+      </w:r>
+      <w:r>
+        <w:rPr>
+          <w:rFonts w:ascii="Times New Roman" w:hAnsi="Times New Roman" w:cs="Times New Roman"/>
+          <w:sz w:val="22"/>
+          <w:szCs w:val="22"/>
+        </w:rPr>
+        <w:t xml:space="preserve"> (SVM)</w:t>
+      </w:r>
+    </w:p>
+    <w:p>
+      <w:pPr>
+        <w:autoSpaceDE w:val="0"/>
+        <w:autoSpaceDN w:val="0"/>
+        <w:adjustRightInd w:val="0"/>
+        <w:ind w:right="-720"/>
+        <w:rPr>
+          <w:rFonts w:ascii="Times New Roman" w:hAnsi="Times New Roman" w:cs="Times New Roman"/>
+          <w:sz w:val="22"/>
+          <w:szCs w:val="22"/>
+        </w:rPr>
+      </w:pPr>
+      <w:r>
+        <w:rPr>
+          <w:rFonts w:ascii="Times New Roman" w:hAnsi="Times New Roman" w:cs="Times New Roman"/>
+          <w:sz w:val="22"/>
+          <w:szCs w:val="22"/>
+        </w:rPr>
+        <w:t xml:space="preserve">During our early model exploration, we see that “linear” kernel performs better than “sigmoid” kernel in both datasets. </w:t>
+      </w:r>
+      <w:r>
+        <w:rPr>
+          <w:rFonts w:ascii="Times New Roman" w:hAnsi="Times New Roman" w:cs="Times New Roman"/>
+          <w:sz w:val="22"/>
+          <w:szCs w:val="22"/>
+        </w:rPr>
+        <w:t>For “sigmoid” kernel, as value of “C” increases beyond 0.1, the models start underfitting</w:t>
+      </w:r>
+      <w:r>
+        <w:rPr>
+          <w:rFonts w:ascii="Times New Roman" w:hAnsi="Times New Roman" w:cs="Times New Roman"/>
+          <w:sz w:val="22"/>
+          <w:szCs w:val="22"/>
+        </w:rPr>
+        <w:t xml:space="preserve">. In dataset one, the difference between training accuracy and testing accuracy </w:t>
+      </w:r>
+      <w:r>
+        <w:rPr>
+          <w:rFonts w:ascii="Times New Roman" w:hAnsi="Times New Roman" w:cs="Times New Roman"/>
+          <w:sz w:val="22"/>
+          <w:szCs w:val="22"/>
+        </w:rPr>
+        <w:t xml:space="preserve">indicating that the dataset suffers from high variance (also deduced in decision tree section). It looks like, for both </w:t>
+      </w:r>
+      <w:proofErr w:type="gramStart"/>
+      <w:r>
+        <w:rPr>
+          <w:rFonts w:ascii="Times New Roman" w:hAnsi="Times New Roman" w:cs="Times New Roman"/>
+          <w:sz w:val="22"/>
+          <w:szCs w:val="22"/>
+        </w:rPr>
+        <w:t>dataset</w:t>
+      </w:r>
+      <w:proofErr w:type="gramEnd"/>
+      <w:r>
+        <w:rPr>
+          <w:rFonts w:ascii="Times New Roman" w:hAnsi="Times New Roman" w:cs="Times New Roman"/>
+          <w:sz w:val="22"/>
+          <w:szCs w:val="22"/>
+        </w:rPr>
+        <w:t>, the optimal kernel will be “linear” and the optimal value of “C” will be between 0.1 to 100.</w:t>
+      </w:r>
+      <w:r>
+        <w:rPr>
+          <w:rFonts w:ascii="Times New Roman" w:hAnsi="Times New Roman" w:cs="Times New Roman"/>
+          <w:sz w:val="22"/>
+          <w:szCs w:val="22"/>
+        </w:rPr>
+        <w:t xml:space="preserve"> </w:t>
+      </w:r>
+      <w:r>
+        <w:rPr>
+          <w:rFonts w:ascii="Times New Roman" w:hAnsi="Times New Roman" w:cs="Times New Roman"/>
+          <w:sz w:val="22"/>
+          <w:szCs w:val="22"/>
+        </w:rPr>
+        <w:t xml:space="preserve">We will now use </w:t>
+      </w:r>
+      <w:proofErr w:type="spellStart"/>
+      <w:r>
+        <w:rPr>
+          <w:rFonts w:ascii="Times New Roman" w:hAnsi="Times New Roman" w:cs="Times New Roman"/>
+          <w:sz w:val="22"/>
+          <w:szCs w:val="22"/>
+        </w:rPr>
+        <w:t>GridSearchCV</w:t>
+      </w:r>
+      <w:proofErr w:type="spellEnd"/>
+      <w:r>
+        <w:rPr>
+          <w:rFonts w:ascii="Times New Roman" w:hAnsi="Times New Roman" w:cs="Times New Roman"/>
+          <w:sz w:val="22"/>
+          <w:szCs w:val="22"/>
+        </w:rPr>
+        <w:t xml:space="preserve"> to find the most optimal </w:t>
+      </w:r>
+      <w:r>
+        <w:rPr>
+          <w:rFonts w:ascii="Times New Roman" w:hAnsi="Times New Roman" w:cs="Times New Roman"/>
+          <w:sz w:val="22"/>
+          <w:szCs w:val="22"/>
+        </w:rPr>
+        <w:t>kernel and value of C</w:t>
+      </w:r>
+      <w:r>
+        <w:rPr>
+          <w:rFonts w:ascii="Times New Roman" w:hAnsi="Times New Roman" w:cs="Times New Roman"/>
+          <w:sz w:val="22"/>
+          <w:szCs w:val="22"/>
+        </w:rPr>
+        <w:t xml:space="preserve">. </w:t>
+      </w:r>
+    </w:p>
+    <w:p>
+      <w:pPr>
+        <w:autoSpaceDE w:val="0"/>
+        <w:autoSpaceDN w:val="0"/>
+        <w:adjustRightInd w:val="0"/>
+        <w:ind w:right="-720"/>
+        <w:rPr>
+          <w:rFonts w:ascii="Times New Roman" w:hAnsi="Times New Roman" w:cs="Times New Roman"/>
+          <w:sz w:val="22"/>
+          <w:szCs w:val="22"/>
+        </w:rPr>
+      </w:pPr>
+      <w:r>
+        <w:rPr>
+          <w:rFonts w:ascii="Times New Roman" w:hAnsi="Times New Roman" w:cs="Times New Roman"/>
+          <w:sz w:val="22"/>
+          <w:szCs w:val="22"/>
+        </w:rPr>
+        <w:t>Looking at the learning curves, for both datasets, the training score and cross validation score converge as the number of training instances increase</w:t>
+      </w:r>
+      <w:r>
+        <w:rPr>
+          <w:rFonts w:ascii="Times New Roman" w:hAnsi="Times New Roman" w:cs="Times New Roman"/>
+          <w:sz w:val="22"/>
+          <w:szCs w:val="22"/>
+        </w:rPr>
+        <w:t xml:space="preserve">. Even with less regularization (increased value of C), the models do not improve indicating underfitting. </w:t>
+      </w:r>
+      <w:r>
+        <w:rPr>
+          <w:rFonts w:ascii="Times New Roman" w:hAnsi="Times New Roman" w:cs="Times New Roman"/>
+          <w:sz w:val="22"/>
+          <w:szCs w:val="22"/>
+        </w:rPr>
+        <w:t xml:space="preserve">Therefore, this model will benefit from increase training samples for both datasets. </w:t>
+      </w:r>
+    </w:p>
+    <w:p>
+      <w:pPr>
+        <w:autoSpaceDE w:val="0"/>
+        <w:autoSpaceDN w:val="0"/>
+        <w:adjustRightInd w:val="0"/>
+        <w:ind w:right="-720"/>
+        <w:rPr>
+          <w:rFonts w:ascii="Times New Roman" w:hAnsi="Times New Roman" w:cs="Times New Roman"/>
+          <w:sz w:val="22"/>
+          <w:szCs w:val="22"/>
+        </w:rPr>
+      </w:pPr>
+    </w:p>
+    <w:p>
+      <w:pPr>
+        <w:autoSpaceDE w:val="0"/>
+        <w:autoSpaceDN w:val="0"/>
+        <w:adjustRightInd w:val="0"/>
+        <w:ind w:right="-720"/>
+        <w:rPr>
+          <w:rFonts w:ascii="Times New Roman" w:hAnsi="Times New Roman" w:cs="Times New Roman"/>
+          <w:sz w:val="22"/>
+          <w:szCs w:val="22"/>
+        </w:rPr>
+      </w:pPr>
+      <w:r>
+        <w:rPr>
+          <w:rFonts w:ascii="Times New Roman" w:hAnsi="Times New Roman" w:cs="Times New Roman"/>
+          <w:sz w:val="22"/>
+          <w:szCs w:val="22"/>
+        </w:rPr>
+        <w:t>K Nearest Neighbors (KNN)</w:t>
+      </w:r>
+    </w:p>
+    <w:p>
+      <w:pPr>
+        <w:autoSpaceDE w:val="0"/>
+        <w:autoSpaceDN w:val="0"/>
+        <w:adjustRightInd w:val="0"/>
+        <w:ind w:right="-720"/>
+        <w:rPr>
+          <w:rFonts w:ascii="Times New Roman" w:hAnsi="Times New Roman" w:cs="Times New Roman"/>
+          <w:sz w:val="22"/>
+          <w:szCs w:val="22"/>
+        </w:rPr>
+      </w:pPr>
+      <w:r>
+        <w:rPr>
+          <w:rFonts w:ascii="Times New Roman" w:hAnsi="Times New Roman" w:cs="Times New Roman"/>
+          <w:sz w:val="22"/>
+          <w:szCs w:val="22"/>
+        </w:rPr>
+        <w:t>During our early model exploration,</w:t>
+      </w:r>
+      <w:r>
+        <w:rPr>
+          <w:rFonts w:ascii="Times New Roman" w:hAnsi="Times New Roman" w:cs="Times New Roman"/>
+          <w:sz w:val="22"/>
+          <w:szCs w:val="22"/>
+        </w:rPr>
+        <w:t xml:space="preserve"> both datasets suffer from overfitting for </w:t>
+      </w:r>
+      <w:proofErr w:type="spellStart"/>
+      <w:r>
+        <w:rPr>
+          <w:rFonts w:ascii="Times New Roman" w:hAnsi="Times New Roman" w:cs="Times New Roman"/>
+          <w:sz w:val="22"/>
+          <w:szCs w:val="22"/>
+        </w:rPr>
+        <w:t>k_neighbors</w:t>
+      </w:r>
+      <w:proofErr w:type="spellEnd"/>
+      <w:r>
+        <w:rPr>
+          <w:rFonts w:ascii="Times New Roman" w:hAnsi="Times New Roman" w:cs="Times New Roman"/>
+          <w:sz w:val="22"/>
+          <w:szCs w:val="22"/>
+        </w:rPr>
+        <w:t xml:space="preserve"> less than six indicating overfitting. However, as the value of k increases, the testing and training accuracy start to converge for both datasets. Based on the accuracy graphs, for both datasets, the optimal value of </w:t>
+      </w:r>
+      <w:proofErr w:type="spellStart"/>
+      <w:r>
+        <w:rPr>
+          <w:rFonts w:ascii="Times New Roman" w:hAnsi="Times New Roman" w:cs="Times New Roman"/>
+          <w:sz w:val="22"/>
+          <w:szCs w:val="22"/>
+        </w:rPr>
+        <w:t>k_neighbors</w:t>
+      </w:r>
+      <w:proofErr w:type="spellEnd"/>
+      <w:r>
+        <w:rPr>
+          <w:rFonts w:ascii="Times New Roman" w:hAnsi="Times New Roman" w:cs="Times New Roman"/>
+          <w:sz w:val="22"/>
+          <w:szCs w:val="22"/>
+        </w:rPr>
+        <w:t xml:space="preserve"> will be around 10. We will now use </w:t>
+      </w:r>
+      <w:proofErr w:type="spellStart"/>
+      <w:r>
+        <w:rPr>
+          <w:rFonts w:ascii="Times New Roman" w:hAnsi="Times New Roman" w:cs="Times New Roman"/>
+          <w:sz w:val="22"/>
+          <w:szCs w:val="22"/>
+        </w:rPr>
+        <w:t>GridSearchCV</w:t>
+      </w:r>
+      <w:proofErr w:type="spellEnd"/>
+      <w:r>
+        <w:rPr>
+          <w:rFonts w:ascii="Times New Roman" w:hAnsi="Times New Roman" w:cs="Times New Roman"/>
+          <w:sz w:val="22"/>
+          <w:szCs w:val="22"/>
+        </w:rPr>
+        <w:t xml:space="preserve"> to find the most optimal value of </w:t>
+      </w:r>
+      <w:proofErr w:type="spellStart"/>
+      <w:r>
+        <w:rPr>
+          <w:rFonts w:ascii="Times New Roman" w:hAnsi="Times New Roman" w:cs="Times New Roman"/>
+          <w:sz w:val="22"/>
+          <w:szCs w:val="22"/>
+        </w:rPr>
+        <w:t>k_neighbors</w:t>
+      </w:r>
+      <w:proofErr w:type="spellEnd"/>
+      <w:r>
+        <w:rPr>
+          <w:rFonts w:ascii="Times New Roman" w:hAnsi="Times New Roman" w:cs="Times New Roman"/>
+          <w:sz w:val="22"/>
+          <w:szCs w:val="22"/>
+        </w:rPr>
+        <w:t xml:space="preserve">. </w:t>
+      </w:r>
+    </w:p>
+    <w:p>
+      <w:pPr>
+        <w:autoSpaceDE w:val="0"/>
+        <w:autoSpaceDN w:val="0"/>
+        <w:adjustRightInd w:val="0"/>
+        <w:ind w:right="-720"/>
+        <w:rPr>
+          <w:rFonts w:ascii="Times New Roman" w:hAnsi="Times New Roman" w:cs="Times New Roman"/>
+          <w:sz w:val="22"/>
+          <w:szCs w:val="22"/>
+        </w:rPr>
+      </w:pPr>
+      <w:r>
+        <w:rPr>
+          <w:rFonts w:ascii="Times New Roman" w:hAnsi="Times New Roman" w:cs="Times New Roman"/>
+          <w:sz w:val="22"/>
+          <w:szCs w:val="22"/>
+        </w:rPr>
+        <w:t xml:space="preserve">Looking at the learning curves, </w:t>
+      </w:r>
+      <w:r>
+        <w:rPr>
+          <w:rFonts w:ascii="Times New Roman" w:hAnsi="Times New Roman" w:cs="Times New Roman"/>
+          <w:sz w:val="22"/>
+          <w:szCs w:val="22"/>
+        </w:rPr>
+        <w:t>for both datasets, both training score and cross validation score increase as training instances increase indicating that the model will benefit from more data. We can also observe that the bias and variance both decrease as more training samples are introduced further solidifying the idea that the model will highly benefit from introduction of more data.</w:t>
+      </w:r>
+    </w:p>
+    <w:p>
+      <w:pPr>
+        <w:autoSpaceDE w:val="0"/>
+        <w:autoSpaceDN w:val="0"/>
+        <w:adjustRightInd w:val="0"/>
+        <w:ind w:right="-720"/>
+        <w:rPr>
+          <w:rFonts w:ascii="Times New Roman" w:hAnsi="Times New Roman" w:cs="Times New Roman"/>
+          <w:sz w:val="22"/>
+          <w:szCs w:val="22"/>
+        </w:rPr>
+      </w:pPr>
     </w:p>
     <w:sectPr>
       <w:pgSz w:w="12240" w:h="15840"/>
@@ -1598,6 +1983,46 @@
       <w:sz w:val="22"/>
     </w:rPr>
   </w:style>
+  <w:style w:type="paragraph" w:styleId="Header">
+    <w:name w:val="header"/>
+    <w:basedOn w:val="Normal"/>
+    <w:link w:val="HeaderChar"/>
+    <w:unhideWhenUsed/>
+    <w:rsid w:val="00594F3D"/>
+    <w:pPr>
+      <w:tabs>
+        <w:tab w:val="center" w:pos="4680"/>
+        <w:tab w:val="right" w:pos="9360"/>
+      </w:tabs>
+      <w:spacing w:after="0"/>
+    </w:pPr>
+  </w:style>
+  <w:style w:type="character" w:customStyle="1" w:styleId="HeaderChar">
+    <w:name w:val="Header Char"/>
+    <w:basedOn w:val="DefaultParagraphFont"/>
+    <w:link w:val="Header"/>
+    <w:rsid w:val="00594F3D"/>
+  </w:style>
+  <w:style w:type="paragraph" w:styleId="Footer">
+    <w:name w:val="footer"/>
+    <w:basedOn w:val="Normal"/>
+    <w:link w:val="FooterChar"/>
+    <w:unhideWhenUsed/>
+    <w:rsid w:val="00594F3D"/>
+    <w:pPr>
+      <w:tabs>
+        <w:tab w:val="center" w:pos="4680"/>
+        <w:tab w:val="right" w:pos="9360"/>
+      </w:tabs>
+      <w:spacing w:after="0"/>
+    </w:pPr>
+  </w:style>
+  <w:style w:type="character" w:customStyle="1" w:styleId="FooterChar">
+    <w:name w:val="Footer Char"/>
+    <w:basedOn w:val="DefaultParagraphFont"/>
+    <w:link w:val="Footer"/>
+    <w:rsid w:val="00594F3D"/>
+  </w:style>
 </w:styles>
 </file>
 

</xml_diff>